<commit_message>
updated certain file contents
</commit_message>
<xml_diff>
--- a/Hashtables/hashmaps theory.docx
+++ b/Hashtables/hashmaps theory.docx
@@ -650,7 +650,23 @@
         <w:t>Cause</w:t>
       </w:r>
       <w:r>
-        <w:t>: Collisions occur when two different keys produce the same hash value, or when they are mapped to the same bucket in the array. This is an inherent limitation of any hash function due to the Pigeonhole Principle: if you have more keys than hash values (which is often the case), some keys must end up with the same hash value.</w:t>
+        <w:t xml:space="preserve">: Collisions occur when two different keys produce the same hash value, or when they are mapped to the same bucket in the array. This is an inherent limitation of any hash function due to the </w:t>
+      </w:r>
+      <w:r>
+        <w:rPr>
+          <w:b/>
+          <w:bCs/>
+        </w:rPr>
+        <w:t>Pigeonhole Principle</w:t>
+      </w:r>
+      <w:r>
+        <w:t>: if you have more keys than hash values (which is often the case), some keys must end up with the same hash value.</w:t>
+      </w:r>
+      <w:r>
+        <w:rPr>
+          <w:lang w:val="en-US"/>
+        </w:rPr>
+        <w:t xml:space="preserve"> </w:t>
       </w:r>
     </w:p>
     <w:p>
@@ -1374,6 +1390,357 @@
       </w:r>
     </w:p>
     <w:p>
+      <w:r>
+        <w:rPr>
+          <w:noProof/>
+        </w:rPr>
+        <mc:AlternateContent>
+          <mc:Choice Requires="wps">
+            <w:drawing>
+              <wp:anchor distT="0" distB="0" distL="114300" distR="114300" simplePos="0" relativeHeight="251659264" behindDoc="0" locked="0" layoutInCell="1" allowOverlap="1" wp14:anchorId="3302E0EB" wp14:editId="4FEDCE9E">
+                <wp:simplePos x="0" y="0"/>
+                <wp:positionH relativeFrom="column">
+                  <wp:posOffset>-20320</wp:posOffset>
+                </wp:positionH>
+                <wp:positionV relativeFrom="paragraph">
+                  <wp:posOffset>809625</wp:posOffset>
+                </wp:positionV>
+                <wp:extent cx="5466080" cy="2971800"/>
+                <wp:effectExtent l="0" t="0" r="1270" b="0"/>
+                <wp:wrapNone/>
+                <wp:docPr id="591349074" name="Text Box 1"/>
+                <wp:cNvGraphicFramePr/>
+                <a:graphic xmlns:a="http://schemas.openxmlformats.org/drawingml/2006/main">
+                  <a:graphicData uri="http://schemas.microsoft.com/office/word/2010/wordprocessingShape">
+                    <wps:wsp>
+                      <wps:cNvSpPr txBox="1"/>
+                      <wps:spPr>
+                        <a:xfrm>
+                          <a:off x="0" y="0"/>
+                          <a:ext cx="5466080" cy="2971800"/>
+                        </a:xfrm>
+                        <a:prstGeom prst="rect">
+                          <a:avLst/>
+                        </a:prstGeom>
+                        <a:solidFill>
+                          <a:schemeClr val="lt1"/>
+                        </a:solidFill>
+                        <a:ln w="6350">
+                          <a:noFill/>
+                        </a:ln>
+                      </wps:spPr>
+                      <wps:txbx>
+                        <w:txbxContent>
+                          <w:p>
+                            <w:pPr>
+                              <w:rPr>
+                                <w:lang w:val="en-US"/>
+                              </w:rPr>
+                            </w:pPr>
+                            <w:r>
+                              <w:rPr>
+                                <w:b/>
+                                <w:bCs/>
+                                <w:smallCaps/>
+                                <w:noProof/>
+                                <w:color w:val="4472C4" w:themeColor="accent1"/>
+                                <w:spacing w:val="5"/>
+                                <w:sz w:val="32"/>
+                                <w:szCs w:val="32"/>
+                              </w:rPr>
+                              <w:drawing>
+                                <wp:inline distT="0" distB="0" distL="0" distR="0" wp14:anchorId="47D17841" wp14:editId="48C4FB88">
+                                  <wp:extent cx="4130163" cy="2809240"/>
+                                  <wp:effectExtent l="0" t="0" r="0" b="0"/>
+                                  <wp:docPr id="1489756087" name="Picture 1" descr="Hash Table - Hideous Humpback Freak"/>
+                                  <wp:cNvGraphicFramePr>
+                                    <a:graphicFrameLocks xmlns:a="http://schemas.openxmlformats.org/drawingml/2006/main" noChangeAspect="1"/>
+                                  </wp:cNvGraphicFramePr>
+                                  <a:graphic xmlns:a="http://schemas.openxmlformats.org/drawingml/2006/main">
+                                    <a:graphicData uri="http://schemas.openxmlformats.org/drawingml/2006/picture">
+                                      <pic:pic xmlns:pic="http://schemas.openxmlformats.org/drawingml/2006/picture">
+                                        <pic:nvPicPr>
+                                          <pic:cNvPr id="0" name="Picture 1" descr="Hash Table - Hideous Humpback Freak"/>
+                                          <pic:cNvPicPr>
+                                            <a:picLocks noChangeAspect="1" noChangeArrowheads="1"/>
+                                          </pic:cNvPicPr>
+                                        </pic:nvPicPr>
+                                        <pic:blipFill>
+                                          <a:blip r:embed="rId7" cstate="print">
+                                            <a:duotone>
+                                              <a:prstClr val="black"/>
+                                              <a:schemeClr val="accent6">
+                                                <a:tint val="45000"/>
+                                                <a:satMod val="400000"/>
+                                              </a:schemeClr>
+                                            </a:duotone>
+                                            <a:extLst>
+                                              <a:ext uri="{28A0092B-C50C-407E-A947-70E740481C1C}">
+                                                <a14:useLocalDpi xmlns:a14="http://schemas.microsoft.com/office/drawing/2010/main" val="0"/>
+                                              </a:ext>
+                                            </a:extLst>
+                                          </a:blip>
+                                          <a:srcRect/>
+                                          <a:stretch>
+                                            <a:fillRect/>
+                                          </a:stretch>
+                                        </pic:blipFill>
+                                        <pic:spPr bwMode="auto">
+                                          <a:xfrm>
+                                            <a:off x="0" y="0"/>
+                                            <a:ext cx="4185242" cy="2846703"/>
+                                          </a:xfrm>
+                                          <a:prstGeom prst="rect">
+                                            <a:avLst/>
+                                          </a:prstGeom>
+                                          <a:noFill/>
+                                          <a:ln>
+                                            <a:noFill/>
+                                          </a:ln>
+                                        </pic:spPr>
+                                      </pic:pic>
+                                    </a:graphicData>
+                                  </a:graphic>
+                                </wp:inline>
+                              </w:drawing>
+                            </w:r>
+                            <w:r>
+                              <w:rPr>
+                                <w:lang w:val="en-US"/>
+                              </w:rPr>
+                              <w:t xml:space="preserve"> </w:t>
+                            </w:r>
+                          </w:p>
+                        </w:txbxContent>
+                      </wps:txbx>
+                      <wps:bodyPr rot="0" spcFirstLastPara="0" vertOverflow="overflow" horzOverflow="overflow" vert="horz" wrap="square" lIns="91440" tIns="45720" rIns="91440" bIns="45720" numCol="1" spcCol="0" rtlCol="0" fromWordArt="0" anchor="t" anchorCtr="0" forceAA="0" compatLnSpc="1">
+                        <a:prstTxWarp prst="textNoShape">
+                          <a:avLst/>
+                        </a:prstTxWarp>
+                        <a:noAutofit/>
+                      </wps:bodyPr>
+                    </wps:wsp>
+                  </a:graphicData>
+                </a:graphic>
+              </wp:anchor>
+            </w:drawing>
+          </mc:Choice>
+          <mc:Fallback>
+            <w:pict>
+              <v:shapetype w14:anchorId="3302E0EB" id="_x0000_t202" coordsize="21600,21600" o:spt="202" path="m,l,21600r21600,l21600,xe">
+                <v:stroke joinstyle="miter"/>
+                <v:path gradientshapeok="t" o:connecttype="rect"/>
+              </v:shapetype>
+              <v:shape id="Text Box 1" o:spid="_x0000_s1026" type="#_x0000_t202" style="position:absolute;margin-left:-1.6pt;margin-top:63.75pt;width:430.4pt;height:234pt;z-index:251659264;visibility:visible;mso-wrap-style:square;mso-wrap-distance-left:9pt;mso-wrap-distance-top:0;mso-wrap-distance-right:9pt;mso-wrap-distance-bottom:0;mso-position-horizontal:absolute;mso-position-horizontal-relative:text;mso-position-vertical:absolute;mso-position-vertical-relative:text;v-text-anchor:top" o:gfxdata="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" fillcolor="white [3201]" stroked="f" strokeweight=".5pt">
+                <v:textbox>
+                  <w:txbxContent>
+                    <w:p>
+                      <w:pPr>
+                        <w:rPr>
+                          <w:lang w:val="en-US"/>
+                        </w:rPr>
+                      </w:pPr>
+                      <w:r>
+                        <w:rPr>
+                          <w:b/>
+                          <w:bCs/>
+                          <w:smallCaps/>
+                          <w:noProof/>
+                          <w:color w:val="4472C4" w:themeColor="accent1"/>
+                          <w:spacing w:val="5"/>
+                          <w:sz w:val="32"/>
+                          <w:szCs w:val="32"/>
+                        </w:rPr>
+                        <w:drawing>
+                          <wp:inline distT="0" distB="0" distL="0" distR="0" wp14:anchorId="47D17841" wp14:editId="48C4FB88">
+                            <wp:extent cx="4130163" cy="2809240"/>
+                            <wp:effectExtent l="0" t="0" r="0" b="0"/>
+                            <wp:docPr id="1489756087" name="Picture 1" descr="Hash Table - Hideous Humpback Freak"/>
+                            <wp:cNvGraphicFramePr>
+                              <a:graphicFrameLocks xmlns:a="http://schemas.openxmlformats.org/drawingml/2006/main" noChangeAspect="1"/>
+                            </wp:cNvGraphicFramePr>
+                            <a:graphic xmlns:a="http://schemas.openxmlformats.org/drawingml/2006/main">
+                              <a:graphicData uri="http://schemas.openxmlformats.org/drawingml/2006/picture">
+                                <pic:pic xmlns:pic="http://schemas.openxmlformats.org/drawingml/2006/picture">
+                                  <pic:nvPicPr>
+                                    <pic:cNvPr id="0" name="Picture 1" descr="Hash Table - Hideous Humpback Freak"/>
+                                    <pic:cNvPicPr>
+                                      <a:picLocks noChangeAspect="1" noChangeArrowheads="1"/>
+                                    </pic:cNvPicPr>
+                                  </pic:nvPicPr>
+                                  <pic:blipFill>
+                                    <a:blip r:embed="rId7" cstate="print">
+                                      <a:duotone>
+                                        <a:prstClr val="black"/>
+                                        <a:schemeClr val="accent6">
+                                          <a:tint val="45000"/>
+                                          <a:satMod val="400000"/>
+                                        </a:schemeClr>
+                                      </a:duotone>
+                                      <a:extLst>
+                                        <a:ext uri="{28A0092B-C50C-407E-A947-70E740481C1C}">
+                                          <a14:useLocalDpi xmlns:a14="http://schemas.microsoft.com/office/drawing/2010/main" val="0"/>
+                                        </a:ext>
+                                      </a:extLst>
+                                    </a:blip>
+                                    <a:srcRect/>
+                                    <a:stretch>
+                                      <a:fillRect/>
+                                    </a:stretch>
+                                  </pic:blipFill>
+                                  <pic:spPr bwMode="auto">
+                                    <a:xfrm>
+                                      <a:off x="0" y="0"/>
+                                      <a:ext cx="4185242" cy="2846703"/>
+                                    </a:xfrm>
+                                    <a:prstGeom prst="rect">
+                                      <a:avLst/>
+                                    </a:prstGeom>
+                                    <a:noFill/>
+                                    <a:ln>
+                                      <a:noFill/>
+                                    </a:ln>
+                                  </pic:spPr>
+                                </pic:pic>
+                              </a:graphicData>
+                            </a:graphic>
+                          </wp:inline>
+                        </w:drawing>
+                      </w:r>
+                      <w:r>
+                        <w:rPr>
+                          <w:lang w:val="en-US"/>
+                        </w:rPr>
+                        <w:t xml:space="preserve"> </w:t>
+                      </w:r>
+                    </w:p>
+                  </w:txbxContent>
+                </v:textbox>
+              </v:shape>
+            </w:pict>
+          </mc:Fallback>
+        </mc:AlternateContent>
+      </w:r>
+      <w:r>
+        <w:t xml:space="preserve">The </w:t>
+      </w:r>
+      <w:r>
+        <w:rPr>
+          <w:b/>
+          <w:bCs/>
+        </w:rPr>
+        <w:t>pigeonhole principle</w:t>
+      </w:r>
+      <w:r>
+        <w:t xml:space="preserve"> is a counting technique in combinatorics. </w:t>
+      </w:r>
+      <w:hyperlink r:id="rId8" w:tgtFrame="_blank" w:history="1">
+        <w:r>
+          <w:rPr>
+            <w:rStyle w:val="Hyperlink"/>
+          </w:rPr>
+          <w:t>It states that if n items are put into m containers, with n &gt; m, then at least one container must contain more than one item</w:t>
+        </w:r>
+      </w:hyperlink>
+      <w:hyperlink r:id="rId9" w:tgtFrame="_blank" w:history="1">
+        <w:r>
+          <w:rPr>
+            <w:rStyle w:val="Hyperlink"/>
+            <w:vertAlign w:val="superscript"/>
+          </w:rPr>
+          <w:t>1</w:t>
+        </w:r>
+      </w:hyperlink>
+      <w:r>
+        <w:t>. </w:t>
+      </w:r>
+      <w:hyperlink r:id="rId10" w:tgtFrame="_blank" w:history="1">
+        <w:r>
+          <w:rPr>
+            <w:rStyle w:val="Hyperlink"/>
+          </w:rPr>
+          <w:t>For example, if 20 pigeons fly into 19 pigeonholes to roost, at least one of these 19 pigeonholes must have at least two pigeons in it</w:t>
+        </w:r>
+      </w:hyperlink>
+      <w:hyperlink r:id="rId11" w:tgtFrame="_blank" w:history="1">
+        <w:r>
+          <w:rPr>
+            <w:rStyle w:val="Hyperlink"/>
+            <w:vertAlign w:val="superscript"/>
+          </w:rPr>
+          <w:t>2</w:t>
+        </w:r>
+      </w:hyperlink>
+    </w:p>
+    <w:p>
+      <w:pPr>
+        <w:rPr>
+          <w:rStyle w:val="IntenseReference"/>
+          <w:b w:val="0"/>
+          <w:bCs w:val="0"/>
+          <w:sz w:val="32"/>
+          <w:szCs w:val="32"/>
+          <w:lang w:val="en-US"/>
+        </w:rPr>
+      </w:pPr>
+    </w:p>
+    <w:p>
+      <w:pPr>
+        <w:rPr>
+          <w:b/>
+          <w:bCs/>
+          <w:smallCaps/>
+          <w:noProof/>
+          <w:color w:val="4472C4" w:themeColor="accent1"/>
+          <w:spacing w:val="5"/>
+          <w:sz w:val="32"/>
+          <w:szCs w:val="32"/>
+        </w:rPr>
+      </w:pPr>
+    </w:p>
+    <w:p>
+      <w:pPr>
+        <w:rPr>
+          <w:b/>
+          <w:bCs/>
+          <w:smallCaps/>
+          <w:noProof/>
+          <w:color w:val="4472C4" w:themeColor="accent1"/>
+          <w:spacing w:val="5"/>
+          <w:sz w:val="32"/>
+          <w:szCs w:val="32"/>
+        </w:rPr>
+      </w:pPr>
+    </w:p>
+    <w:p>
+      <w:pPr>
+        <w:rPr>
+          <w:b/>
+          <w:bCs/>
+          <w:smallCaps/>
+          <w:noProof/>
+          <w:color w:val="4472C4" w:themeColor="accent1"/>
+          <w:spacing w:val="5"/>
+          <w:sz w:val="32"/>
+          <w:szCs w:val="32"/>
+        </w:rPr>
+      </w:pPr>
+    </w:p>
+    <w:p>
+      <w:pPr>
+        <w:rPr>
+          <w:b/>
+          <w:bCs/>
+          <w:smallCaps/>
+          <w:noProof/>
+          <w:color w:val="4472C4" w:themeColor="accent1"/>
+          <w:spacing w:val="5"/>
+          <w:sz w:val="32"/>
+          <w:szCs w:val="32"/>
+        </w:rPr>
+      </w:pPr>
+    </w:p>
+    <w:p>
       <w:pPr>
         <w:rPr>
           <w:rStyle w:val="IntenseReference"/>
@@ -1382,72 +1749,6 @@
           <w:lang w:val="en-US"/>
         </w:rPr>
       </w:pPr>
-      <w:r>
-        <w:rPr>
-          <w:b/>
-          <w:bCs/>
-          <w:smallCaps/>
-          <w:color w:val="4472C4" w:themeColor="accent1"/>
-          <w:spacing w:val="5"/>
-          <w:sz w:val="32"/>
-          <w:szCs w:val="32"/>
-        </w:rPr>
-        <w:drawing>
-          <wp:inline distT="0" distB="0" distL="0" distR="0" wp14:anchorId="70AB146E" wp14:editId="370F2A09">
-            <wp:extent cx="3841544" cy="2929890"/>
-            <wp:effectExtent l="0" t="0" r="0" b="0"/>
-            <wp:docPr id="1489756087" name="Picture 1" descr="Hash Table - Hideous Humpback Freak"/>
-            <wp:cNvGraphicFramePr>
-              <a:graphicFrameLocks xmlns:a="http://schemas.openxmlformats.org/drawingml/2006/main" noChangeAspect="1"/>
-            </wp:cNvGraphicFramePr>
-            <a:graphic xmlns:a="http://schemas.openxmlformats.org/drawingml/2006/main">
-              <a:graphicData uri="http://schemas.openxmlformats.org/drawingml/2006/picture">
-                <pic:pic xmlns:pic="http://schemas.openxmlformats.org/drawingml/2006/picture">
-                  <pic:nvPicPr>
-                    <pic:cNvPr id="0" name="Picture 1" descr="Hash Table - Hideous Humpback Freak"/>
-                    <pic:cNvPicPr>
-                      <a:picLocks noChangeAspect="1" noChangeArrowheads="1"/>
-                    </pic:cNvPicPr>
-                  </pic:nvPicPr>
-                  <pic:blipFill>
-                    <a:blip r:embed="rId7" cstate="print">
-                      <a:duotone>
-                        <a:prstClr val="black"/>
-                        <a:schemeClr val="accent6">
-                          <a:tint val="45000"/>
-                          <a:satMod val="400000"/>
-                        </a:schemeClr>
-                      </a:duotone>
-                      <a:extLst>
-                        <a:ext uri="{28A0092B-C50C-407E-A947-70E740481C1C}">
-                          <a14:useLocalDpi xmlns:a14="http://schemas.microsoft.com/office/drawing/2010/main" val="0"/>
-                        </a:ext>
-                      </a:extLst>
-                    </a:blip>
-                    <a:srcRect/>
-                    <a:stretch>
-                      <a:fillRect/>
-                    </a:stretch>
-                  </pic:blipFill>
-                  <pic:spPr bwMode="auto">
-                    <a:xfrm>
-                      <a:off x="0" y="0"/>
-                      <a:ext cx="3852482" cy="2938232"/>
-                    </a:xfrm>
-                    <a:prstGeom prst="rect">
-                      <a:avLst/>
-                    </a:prstGeom>
-                    <a:noFill/>
-                    <a:ln>
-                      <a:noFill/>
-                    </a:ln>
-                  </pic:spPr>
-                </pic:pic>
-              </a:graphicData>
-            </a:graphic>
-          </wp:inline>
-        </w:drawing>
-      </w:r>
     </w:p>
     <w:p>
       <w:r>

</xml_diff>